<commit_message>
Initial commit: game recommender with precision check
</commit_message>
<xml_diff>
--- a/Document1.docx
+++ b/Document1.docx
@@ -275,7 +275,12 @@
             <w:insideH w:val="none" w:color="auto" w:sz="0" w:space="0"/>
             <w:insideV w:val="none" w:color="auto" w:sz="0" w:space="0"/>
           </w:tblBorders>
-          <w:shd w:val="clear" w:color="auto" w:fill="auto"/>
+          <w:tblCellMar>
+            <w:top w:w="0" w:type="dxa"/>
+            <w:left w:w="0" w:type="dxa"/>
+            <w:bottom w:w="0" w:type="dxa"/>
+            <w:right w:w="0" w:type="dxa"/>
+          </w:tblCellMar>
         </w:tblPrEx>
         <w:trPr>
           <w:trHeight w:val="462" w:hRule="atLeast"/>
@@ -298,7 +303,7 @@
           </w:tcPr>
           <w:p>
             <w:pPr>
-              <w:pStyle w:val="8"/>
+              <w:pStyle w:val="9"/>
               <w:keepNext w:val="0"/>
               <w:keepLines w:val="0"/>
               <w:widowControl/>
@@ -337,7 +342,7 @@
           </w:tcPr>
           <w:p>
             <w:pPr>
-              <w:pStyle w:val="8"/>
+              <w:pStyle w:val="9"/>
               <w:keepNext w:val="0"/>
               <w:keepLines w:val="0"/>
               <w:widowControl/>
@@ -376,7 +381,7 @@
           </w:tcPr>
           <w:p>
             <w:pPr>
-              <w:pStyle w:val="8"/>
+              <w:pStyle w:val="9"/>
               <w:keepNext w:val="0"/>
               <w:keepLines w:val="0"/>
               <w:widowControl/>
@@ -408,7 +413,6 @@
             <w:insideH w:val="none" w:color="auto" w:sz="0" w:space="0"/>
             <w:insideV w:val="none" w:color="auto" w:sz="0" w:space="0"/>
           </w:tblBorders>
-          <w:shd w:val="clear" w:color="auto" w:fill="auto"/>
           <w:tblCellMar>
             <w:top w:w="0" w:type="dxa"/>
             <w:left w:w="0" w:type="dxa"/>
@@ -437,7 +441,7 @@
           </w:tcPr>
           <w:p>
             <w:pPr>
-              <w:pStyle w:val="8"/>
+              <w:pStyle w:val="9"/>
               <w:keepNext w:val="0"/>
               <w:keepLines w:val="0"/>
               <w:widowControl/>
@@ -476,7 +480,7 @@
           </w:tcPr>
           <w:p>
             <w:pPr>
-              <w:pStyle w:val="8"/>
+              <w:pStyle w:val="9"/>
               <w:keepNext w:val="0"/>
               <w:keepLines w:val="0"/>
               <w:widowControl/>
@@ -515,7 +519,7 @@
           </w:tcPr>
           <w:p>
             <w:pPr>
-              <w:pStyle w:val="8"/>
+              <w:pStyle w:val="9"/>
               <w:keepNext w:val="0"/>
               <w:keepLines w:val="0"/>
               <w:widowControl/>
@@ -575,7 +579,7 @@
           </w:tcPr>
           <w:p>
             <w:pPr>
-              <w:pStyle w:val="8"/>
+              <w:pStyle w:val="9"/>
               <w:keepNext w:val="0"/>
               <w:keepLines w:val="0"/>
               <w:widowControl/>
@@ -614,7 +618,7 @@
           </w:tcPr>
           <w:p>
             <w:pPr>
-              <w:pStyle w:val="8"/>
+              <w:pStyle w:val="9"/>
               <w:keepNext w:val="0"/>
               <w:keepLines w:val="0"/>
               <w:widowControl/>
@@ -653,7 +657,7 @@
           </w:tcPr>
           <w:p>
             <w:pPr>
-              <w:pStyle w:val="8"/>
+              <w:pStyle w:val="9"/>
               <w:keepNext w:val="0"/>
               <w:keepLines w:val="0"/>
               <w:widowControl/>
@@ -685,7 +689,6 @@
             <w:insideH w:val="none" w:color="auto" w:sz="0" w:space="0"/>
             <w:insideV w:val="none" w:color="auto" w:sz="0" w:space="0"/>
           </w:tblBorders>
-          <w:shd w:val="clear" w:color="auto" w:fill="auto"/>
           <w:tblCellMar>
             <w:top w:w="0" w:type="dxa"/>
             <w:left w:w="0" w:type="dxa"/>
@@ -714,7 +717,7 @@
           </w:tcPr>
           <w:p>
             <w:pPr>
-              <w:pStyle w:val="8"/>
+              <w:pStyle w:val="9"/>
               <w:keepNext w:val="0"/>
               <w:keepLines w:val="0"/>
               <w:widowControl/>
@@ -753,7 +756,7 @@
           </w:tcPr>
           <w:p>
             <w:pPr>
-              <w:pStyle w:val="8"/>
+              <w:pStyle w:val="9"/>
               <w:keepNext w:val="0"/>
               <w:keepLines w:val="0"/>
               <w:widowControl/>
@@ -797,7 +800,7 @@
           </w:tcPr>
           <w:p>
             <w:pPr>
-              <w:pStyle w:val="8"/>
+              <w:pStyle w:val="9"/>
               <w:keepNext w:val="0"/>
               <w:keepLines w:val="0"/>
               <w:widowControl/>
@@ -872,7 +875,7 @@
           </w:tcPr>
           <w:p>
             <w:pPr>
-              <w:pStyle w:val="8"/>
+              <w:pStyle w:val="9"/>
               <w:keepNext w:val="0"/>
               <w:keepLines w:val="0"/>
               <w:widowControl/>
@@ -911,7 +914,7 @@
           </w:tcPr>
           <w:p>
             <w:pPr>
-              <w:pStyle w:val="8"/>
+              <w:pStyle w:val="9"/>
               <w:keepNext w:val="0"/>
               <w:keepLines w:val="0"/>
               <w:widowControl/>
@@ -955,7 +958,7 @@
           </w:tcPr>
           <w:p>
             <w:pPr>
-              <w:pStyle w:val="8"/>
+              <w:pStyle w:val="9"/>
               <w:keepNext w:val="0"/>
               <w:keepLines w:val="0"/>
               <w:widowControl/>
@@ -977,6 +980,170 @@
           </w:p>
         </w:tc>
       </w:tr>
+      <w:tr>
+        <w:tblPrEx>
+          <w:tblBorders>
+            <w:top w:val="none" w:color="auto" w:sz="0" w:space="0"/>
+            <w:left w:val="none" w:color="auto" w:sz="0" w:space="0"/>
+            <w:bottom w:val="none" w:color="auto" w:sz="0" w:space="0"/>
+            <w:right w:val="none" w:color="auto" w:sz="0" w:space="0"/>
+            <w:insideH w:val="none" w:color="auto" w:sz="0" w:space="0"/>
+            <w:insideV w:val="none" w:color="auto" w:sz="0" w:space="0"/>
+          </w:tblBorders>
+          <w:tblCellMar>
+            <w:top w:w="0" w:type="dxa"/>
+            <w:left w:w="0" w:type="dxa"/>
+            <w:bottom w:w="0" w:type="dxa"/>
+            <w:right w:w="0" w:type="dxa"/>
+          </w:tblCellMar>
+        </w:tblPrEx>
+        <w:trPr>
+          <w:trHeight w:val="471" w:hRule="atLeast"/>
+        </w:trPr>
+        <w:tc>
+          <w:tcPr>
+            <w:tcW w:w="1205" w:type="dxa"/>
+            <w:tcBorders>
+              <w:top w:val="single" w:color="000008" w:sz="4" w:space="0"/>
+              <w:left w:val="single" w:color="000008" w:sz="4" w:space="0"/>
+              <w:bottom w:val="single" w:color="000008" w:sz="4" w:space="0"/>
+              <w:right w:val="single" w:color="000008" w:sz="4" w:space="0"/>
+            </w:tcBorders>
+            <w:shd w:val="clear" w:color="auto" w:fill="auto"/>
+            <w:tcMar>
+              <w:left w:w="108" w:type="dxa"/>
+              <w:right w:w="108" w:type="dxa"/>
+            </w:tcMar>
+            <w:vAlign w:val="top"/>
+          </w:tcPr>
+          <w:p>
+            <w:pPr>
+              <w:pStyle w:val="9"/>
+              <w:keepNext w:val="0"/>
+              <w:keepLines w:val="0"/>
+              <w:widowControl/>
+              <w:suppressLineNumbers w:val="0"/>
+              <w:kinsoku/>
+              <w:wordWrap/>
+              <w:overflowPunct/>
+              <w:jc w:val="both"/>
+              <w:rPr>
+                <w:rFonts w:hint="default" w:ascii="Times New Roman" w:hAnsi="Times New Roman" w:cs="Times New Roman"/>
+                <w:color w:val="000000"/>
+                <w:sz w:val="24"/>
+                <w:szCs w:val="24"/>
+                <w:lang w:val="en-US"/>
+              </w:rPr>
+            </w:pPr>
+            <w:r>
+              <w:rPr>
+                <w:rFonts w:hint="default" w:cs="Times New Roman"/>
+                <w:color w:val="000000"/>
+                <w:sz w:val="24"/>
+                <w:szCs w:val="24"/>
+                <w:lang w:val="en-US"/>
+              </w:rPr>
+              <w:t>5</w:t>
+            </w:r>
+          </w:p>
+        </w:tc>
+        <w:tc>
+          <w:tcPr>
+            <w:tcW w:w="5700" w:type="dxa"/>
+            <w:tcBorders>
+              <w:top w:val="single" w:color="000008" w:sz="4" w:space="0"/>
+              <w:left w:val="single" w:color="000008" w:sz="4" w:space="0"/>
+              <w:bottom w:val="single" w:color="000008" w:sz="4" w:space="0"/>
+              <w:right w:val="single" w:color="000008" w:sz="4" w:space="0"/>
+            </w:tcBorders>
+            <w:shd w:val="clear" w:color="auto" w:fill="auto"/>
+            <w:tcMar>
+              <w:left w:w="108" w:type="dxa"/>
+              <w:right w:w="108" w:type="dxa"/>
+            </w:tcMar>
+            <w:vAlign w:val="top"/>
+          </w:tcPr>
+          <w:p>
+            <w:pPr>
+              <w:pStyle w:val="9"/>
+              <w:keepNext w:val="0"/>
+              <w:keepLines w:val="0"/>
+              <w:widowControl/>
+              <w:suppressLineNumbers w:val="0"/>
+              <w:kinsoku/>
+              <w:wordWrap/>
+              <w:overflowPunct/>
+              <w:jc w:val="both"/>
+              <w:rPr>
+                <w:rFonts w:hint="default" w:cs="Times New Roman"/>
+                <w:color w:val="000000"/>
+                <w:sz w:val="24"/>
+                <w:szCs w:val="24"/>
+                <w:lang w:val="en-US"/>
+              </w:rPr>
+            </w:pPr>
+            <w:r>
+              <w:rPr>
+                <w:rFonts w:hint="default" w:cs="Times New Roman"/>
+                <w:color w:val="000000"/>
+                <w:sz w:val="24"/>
+                <w:szCs w:val="24"/>
+                <w:lang w:val="en-US"/>
+              </w:rPr>
+              <w:t>Zelalem Zeleke</w:t>
+            </w:r>
+          </w:p>
+        </w:tc>
+        <w:tc>
+          <w:tcPr>
+            <w:tcW w:w="3453" w:type="dxa"/>
+            <w:tcBorders>
+              <w:top w:val="single" w:color="000008" w:sz="4" w:space="0"/>
+              <w:left w:val="single" w:color="000008" w:sz="4" w:space="0"/>
+              <w:bottom w:val="single" w:color="000008" w:sz="4" w:space="0"/>
+              <w:right w:val="single" w:color="000008" w:sz="4" w:space="0"/>
+            </w:tcBorders>
+            <w:shd w:val="clear" w:color="auto" w:fill="auto"/>
+            <w:tcMar>
+              <w:left w:w="108" w:type="dxa"/>
+              <w:right w:w="108" w:type="dxa"/>
+            </w:tcMar>
+            <w:vAlign w:val="top"/>
+          </w:tcPr>
+          <w:p>
+            <w:pPr>
+              <w:pStyle w:val="9"/>
+              <w:keepNext w:val="0"/>
+              <w:keepLines w:val="0"/>
+              <w:widowControl/>
+              <w:suppressLineNumbers w:val="0"/>
+              <w:kinsoku/>
+              <w:wordWrap/>
+              <w:overflowPunct/>
+              <w:jc w:val="both"/>
+              <w:rPr>
+                <w:rFonts w:hint="default" w:ascii="Times New Roman" w:hAnsi="Times New Roman"/>
+                <w:color w:val="000000"/>
+                <w:sz w:val="24"/>
+                <w:szCs w:val="24"/>
+                <w:lang w:val="en-US"/>
+              </w:rPr>
+            </w:pPr>
+            <w:r>
+              <w:rPr>
+                <w:rFonts w:hint="default"/>
+                <w:color w:val="000000"/>
+                <w:sz w:val="24"/>
+                <w:szCs w:val="24"/>
+                <w:lang w:val="en-US"/>
+              </w:rPr>
+              <w:t>DBU1501595</w:t>
+            </w:r>
+            <w:bookmarkStart w:id="18" w:name="_GoBack"/>
+            <w:bookmarkEnd w:id="18"/>
+          </w:p>
+        </w:tc>
+      </w:tr>
     </w:tbl>
     <w:p>
       <w:pPr>
@@ -1017,271 +1184,6 @@
     </w:p>
     <w:p>
       <w:pPr>
-        <w:pStyle w:val="9"/>
-        <w:tabs>
-          <w:tab w:val="right" w:leader="dot" w:pos="8306"/>
-        </w:tabs>
-      </w:pPr>
-      <w:r>
-        <w:rPr>
-          <w:rFonts w:hint="default" w:ascii="Times New Roman" w:hAnsi="Times New Roman" w:cs="Times New Roman"/>
-          <w:sz w:val="24"/>
-          <w:szCs w:val="24"/>
-        </w:rPr>
-        <w:fldChar w:fldCharType="begin"/>
-      </w:r>
-      <w:r>
-        <w:rPr>
-          <w:rFonts w:hint="default" w:ascii="Times New Roman" w:hAnsi="Times New Roman" w:cs="Times New Roman"/>
-          <w:sz w:val="24"/>
-          <w:szCs w:val="24"/>
-        </w:rPr>
-        <w:instrText xml:space="preserve">TOC \o "1-3" \h \u </w:instrText>
-      </w:r>
-      <w:r>
-        <w:rPr>
-          <w:rFonts w:hint="default" w:ascii="Times New Roman" w:hAnsi="Times New Roman" w:cs="Times New Roman"/>
-          <w:sz w:val="24"/>
-          <w:szCs w:val="24"/>
-        </w:rPr>
-        <w:fldChar w:fldCharType="separate"/>
-      </w:r>
-      <w:r>
-        <w:rPr>
-          <w:rFonts w:hint="default" w:ascii="Times New Roman" w:hAnsi="Times New Roman" w:cs="Times New Roman"/>
-          <w:szCs w:val="24"/>
-        </w:rPr>
-        <w:fldChar w:fldCharType="begin"/>
-      </w:r>
-      <w:r>
-        <w:rPr>
-          <w:rFonts w:hint="default" w:ascii="Times New Roman" w:hAnsi="Times New Roman" w:cs="Times New Roman"/>
-          <w:szCs w:val="24"/>
-        </w:rPr>
-        <w:instrText xml:space="preserve"> HYPERLINK \l _Toc23908 </w:instrText>
-      </w:r>
-      <w:r>
-        <w:rPr>
-          <w:rFonts w:hint="default" w:ascii="Times New Roman" w:hAnsi="Times New Roman" w:cs="Times New Roman"/>
-          <w:szCs w:val="24"/>
-        </w:rPr>
-        <w:fldChar w:fldCharType="separate"/>
-      </w:r>
-      <w:r>
-        <w:rPr>
-          <w:rFonts w:hint="default" w:ascii="Times New Roman" w:hAnsi="Times New Roman" w:cs="Times New Roman"/>
-          <w:szCs w:val="24"/>
-        </w:rPr>
-        <w:t>Project Documentation: Steam Game Recommendation System</w:t>
-      </w:r>
-      <w:r>
-        <w:tab/>
-      </w:r>
-      <w:r>
-        <w:fldChar w:fldCharType="begin"/>
-      </w:r>
-      <w:r>
-        <w:instrText xml:space="preserve"> PAGEREF _Toc23908 \h </w:instrText>
-      </w:r>
-      <w:r>
-        <w:fldChar w:fldCharType="separate"/>
-      </w:r>
-      <w:r>
-        <w:t>4</w:t>
-      </w:r>
-      <w:r>
-        <w:fldChar w:fldCharType="end"/>
-      </w:r>
-      <w:r>
-        <w:rPr>
-          <w:rFonts w:hint="default" w:ascii="Times New Roman" w:hAnsi="Times New Roman" w:cs="Times New Roman"/>
-          <w:szCs w:val="24"/>
-        </w:rPr>
-        <w:fldChar w:fldCharType="end"/>
-      </w:r>
-    </w:p>
-    <w:p>
-      <w:pPr>
-        <w:pStyle w:val="9"/>
-        <w:tabs>
-          <w:tab w:val="right" w:leader="dot" w:pos="8306"/>
-        </w:tabs>
-      </w:pPr>
-      <w:r>
-        <w:rPr>
-          <w:rFonts w:hint="default" w:ascii="Times New Roman" w:hAnsi="Times New Roman" w:cs="Times New Roman"/>
-          <w:szCs w:val="24"/>
-        </w:rPr>
-        <w:fldChar w:fldCharType="begin"/>
-      </w:r>
-      <w:r>
-        <w:rPr>
-          <w:rFonts w:hint="default" w:ascii="Times New Roman" w:hAnsi="Times New Roman" w:cs="Times New Roman"/>
-          <w:szCs w:val="24"/>
-        </w:rPr>
-        <w:instrText xml:space="preserve"> HYPERLINK \l _Toc24209 </w:instrText>
-      </w:r>
-      <w:r>
-        <w:rPr>
-          <w:rFonts w:hint="default" w:ascii="Times New Roman" w:hAnsi="Times New Roman" w:cs="Times New Roman"/>
-          <w:szCs w:val="24"/>
-        </w:rPr>
-        <w:fldChar w:fldCharType="separate"/>
-      </w:r>
-      <w:r>
-        <w:rPr>
-          <w:rFonts w:hint="default"/>
-        </w:rPr>
-        <w:t>1. Introduction</w:t>
-      </w:r>
-      <w:r>
-        <w:tab/>
-      </w:r>
-      <w:r>
-        <w:fldChar w:fldCharType="begin"/>
-      </w:r>
-      <w:r>
-        <w:instrText xml:space="preserve"> PAGEREF _Toc24209 \h </w:instrText>
-      </w:r>
-      <w:r>
-        <w:fldChar w:fldCharType="separate"/>
-      </w:r>
-      <w:r>
-        <w:t>4</w:t>
-      </w:r>
-      <w:r>
-        <w:fldChar w:fldCharType="end"/>
-      </w:r>
-      <w:r>
-        <w:rPr>
-          <w:rFonts w:hint="default" w:ascii="Times New Roman" w:hAnsi="Times New Roman" w:cs="Times New Roman"/>
-          <w:szCs w:val="24"/>
-        </w:rPr>
-        <w:fldChar w:fldCharType="end"/>
-      </w:r>
-    </w:p>
-    <w:p>
-      <w:pPr>
-        <w:pStyle w:val="9"/>
-        <w:tabs>
-          <w:tab w:val="right" w:leader="dot" w:pos="8306"/>
-        </w:tabs>
-      </w:pPr>
-      <w:r>
-        <w:rPr>
-          <w:rFonts w:hint="default" w:ascii="Times New Roman" w:hAnsi="Times New Roman" w:cs="Times New Roman"/>
-          <w:szCs w:val="24"/>
-        </w:rPr>
-        <w:fldChar w:fldCharType="begin"/>
-      </w:r>
-      <w:r>
-        <w:rPr>
-          <w:rFonts w:hint="default" w:ascii="Times New Roman" w:hAnsi="Times New Roman" w:cs="Times New Roman"/>
-          <w:szCs w:val="24"/>
-        </w:rPr>
-        <w:instrText xml:space="preserve"> HYPERLINK \l _Toc4476 </w:instrText>
-      </w:r>
-      <w:r>
-        <w:rPr>
-          <w:rFonts w:hint="default" w:ascii="Times New Roman" w:hAnsi="Times New Roman" w:cs="Times New Roman"/>
-          <w:szCs w:val="24"/>
-        </w:rPr>
-        <w:fldChar w:fldCharType="separate"/>
-      </w:r>
-      <w:r>
-        <w:rPr>
-          <w:rFonts w:hint="default"/>
-        </w:rPr>
-        <w:t>2. Technical Stack</w:t>
-      </w:r>
-      <w:r>
-        <w:tab/>
-      </w:r>
-      <w:r>
-        <w:fldChar w:fldCharType="begin"/>
-      </w:r>
-      <w:r>
-        <w:instrText xml:space="preserve"> PAGEREF _Toc4476 \h </w:instrText>
-      </w:r>
-      <w:r>
-        <w:fldChar w:fldCharType="separate"/>
-      </w:r>
-      <w:r>
-        <w:t>4</w:t>
-      </w:r>
-      <w:r>
-        <w:fldChar w:fldCharType="end"/>
-      </w:r>
-      <w:r>
-        <w:rPr>
-          <w:rFonts w:hint="default" w:ascii="Times New Roman" w:hAnsi="Times New Roman" w:cs="Times New Roman"/>
-          <w:szCs w:val="24"/>
-        </w:rPr>
-        <w:fldChar w:fldCharType="end"/>
-      </w:r>
-    </w:p>
-    <w:p>
-      <w:pPr>
-        <w:pStyle w:val="9"/>
-        <w:tabs>
-          <w:tab w:val="right" w:leader="dot" w:pos="8306"/>
-        </w:tabs>
-      </w:pPr>
-      <w:r>
-        <w:rPr>
-          <w:rFonts w:hint="default" w:ascii="Times New Roman" w:hAnsi="Times New Roman" w:cs="Times New Roman"/>
-          <w:szCs w:val="24"/>
-        </w:rPr>
-        <w:fldChar w:fldCharType="begin"/>
-      </w:r>
-      <w:r>
-        <w:rPr>
-          <w:rFonts w:hint="default" w:ascii="Times New Roman" w:hAnsi="Times New Roman" w:cs="Times New Roman"/>
-          <w:szCs w:val="24"/>
-        </w:rPr>
-        <w:instrText xml:space="preserve"> HYPERLINK \l _Toc30231 </w:instrText>
-      </w:r>
-      <w:r>
-        <w:rPr>
-          <w:rFonts w:hint="default" w:ascii="Times New Roman" w:hAnsi="Times New Roman" w:cs="Times New Roman"/>
-          <w:szCs w:val="24"/>
-        </w:rPr>
-        <w:fldChar w:fldCharType="separate"/>
-      </w:r>
-      <w:r>
-        <w:rPr>
-          <w:rFonts w:hint="default"/>
-        </w:rPr>
-        <w:t>3. Data Architecture and EDA</w:t>
-      </w:r>
-      <w:r>
-        <w:tab/>
-      </w:r>
-      <w:r>
-        <w:fldChar w:fldCharType="begin"/>
-      </w:r>
-      <w:r>
-        <w:instrText xml:space="preserve"> PAGEREF _Toc30231 \h </w:instrText>
-      </w:r>
-      <w:r>
-        <w:fldChar w:fldCharType="separate"/>
-      </w:r>
-      <w:r>
-        <w:t>5</w:t>
-      </w:r>
-      <w:r>
-        <w:fldChar w:fldCharType="end"/>
-      </w:r>
-      <w:r>
-        <w:rPr>
-          <w:rFonts w:hint="default" w:ascii="Times New Roman" w:hAnsi="Times New Roman" w:cs="Times New Roman"/>
-          <w:szCs w:val="24"/>
-        </w:rPr>
-        <w:fldChar w:fldCharType="end"/>
-      </w:r>
-    </w:p>
-    <w:p>
-      <w:pPr>
         <w:pStyle w:val="10"/>
         <w:tabs>
           <w:tab w:val="right" w:leader="dot" w:pos="8306"/>
@@ -1290,6 +1192,7 @@
       <w:r>
         <w:rPr>
           <w:rFonts w:hint="default" w:ascii="Times New Roman" w:hAnsi="Times New Roman" w:cs="Times New Roman"/>
+          <w:sz w:val="24"/>
           <w:szCs w:val="24"/>
         </w:rPr>
         <w:fldChar w:fldCharType="begin"/>
@@ -1297,22 +1200,46 @@
       <w:r>
         <w:rPr>
           <w:rFonts w:hint="default" w:ascii="Times New Roman" w:hAnsi="Times New Roman" w:cs="Times New Roman"/>
-          <w:szCs w:val="24"/>
-        </w:rPr>
-        <w:instrText xml:space="preserve"> HYPERLINK \l _Toc11802 </w:instrText>
-      </w:r>
-      <w:r>
-        <w:rPr>
-          <w:rFonts w:hint="default" w:ascii="Times New Roman" w:hAnsi="Times New Roman" w:cs="Times New Roman"/>
+          <w:sz w:val="24"/>
+          <w:szCs w:val="24"/>
+        </w:rPr>
+        <w:instrText xml:space="preserve">TOC \o "1-3" \h \u </w:instrText>
+      </w:r>
+      <w:r>
+        <w:rPr>
+          <w:rFonts w:hint="default" w:ascii="Times New Roman" w:hAnsi="Times New Roman" w:cs="Times New Roman"/>
+          <w:sz w:val="24"/>
           <w:szCs w:val="24"/>
         </w:rPr>
         <w:fldChar w:fldCharType="separate"/>
       </w:r>
       <w:r>
         <w:rPr>
-          <w:rFonts w:hint="default"/>
-        </w:rPr>
-        <w:t>3.1 Data Attributes</w:t>
+          <w:rFonts w:hint="default" w:ascii="Times New Roman" w:hAnsi="Times New Roman" w:cs="Times New Roman"/>
+          <w:szCs w:val="24"/>
+        </w:rPr>
+        <w:fldChar w:fldCharType="begin"/>
+      </w:r>
+      <w:r>
+        <w:rPr>
+          <w:rFonts w:hint="default" w:ascii="Times New Roman" w:hAnsi="Times New Roman" w:cs="Times New Roman"/>
+          <w:szCs w:val="24"/>
+        </w:rPr>
+        <w:instrText xml:space="preserve"> HYPERLINK \l _Toc23908 </w:instrText>
+      </w:r>
+      <w:r>
+        <w:rPr>
+          <w:rFonts w:hint="default" w:ascii="Times New Roman" w:hAnsi="Times New Roman" w:cs="Times New Roman"/>
+          <w:szCs w:val="24"/>
+        </w:rPr>
+        <w:fldChar w:fldCharType="separate"/>
+      </w:r>
+      <w:r>
+        <w:rPr>
+          <w:rFonts w:hint="default" w:ascii="Times New Roman" w:hAnsi="Times New Roman" w:cs="Times New Roman"/>
+          <w:szCs w:val="24"/>
+        </w:rPr>
+        <w:t>Project Documentation: Steam Game Recommendation System</w:t>
       </w:r>
       <w:r>
         <w:tab/>
@@ -1321,13 +1248,13 @@
         <w:fldChar w:fldCharType="begin"/>
       </w:r>
       <w:r>
-        <w:instrText xml:space="preserve"> PAGEREF _Toc11802 \h </w:instrText>
+        <w:instrText xml:space="preserve"> PAGEREF _Toc23908 \h </w:instrText>
       </w:r>
       <w:r>
         <w:fldChar w:fldCharType="separate"/>
       </w:r>
       <w:r>
-        <w:t>5</w:t>
+        <w:t>4</w:t>
       </w:r>
       <w:r>
         <w:fldChar w:fldCharType="end"/>
@@ -1359,7 +1286,7 @@
           <w:rFonts w:hint="default" w:ascii="Times New Roman" w:hAnsi="Times New Roman" w:cs="Times New Roman"/>
           <w:szCs w:val="24"/>
         </w:rPr>
-        <w:instrText xml:space="preserve"> HYPERLINK \l _Toc31430 </w:instrText>
+        <w:instrText xml:space="preserve"> HYPERLINK \l _Toc24209 </w:instrText>
       </w:r>
       <w:r>
         <w:rPr>
@@ -1372,7 +1299,7 @@
         <w:rPr>
           <w:rFonts w:hint="default"/>
         </w:rPr>
-        <w:t>3.2 Exploratory Data Analysis (EDA)</w:t>
+        <w:t>1. Introduction</w:t>
       </w:r>
       <w:r>
         <w:tab/>
@@ -1381,73 +1308,13 @@
         <w:fldChar w:fldCharType="begin"/>
       </w:r>
       <w:r>
-        <w:instrText xml:space="preserve"> PAGEREF _Toc31430 \h </w:instrText>
+        <w:instrText xml:space="preserve"> PAGEREF _Toc24209 \h </w:instrText>
       </w:r>
       <w:r>
         <w:fldChar w:fldCharType="separate"/>
       </w:r>
       <w:r>
-        <w:t>5</w:t>
-      </w:r>
-      <w:r>
-        <w:fldChar w:fldCharType="end"/>
-      </w:r>
-      <w:r>
-        <w:rPr>
-          <w:rFonts w:hint="default" w:ascii="Times New Roman" w:hAnsi="Times New Roman" w:cs="Times New Roman"/>
-          <w:szCs w:val="24"/>
-        </w:rPr>
-        <w:fldChar w:fldCharType="end"/>
-      </w:r>
-    </w:p>
-    <w:p>
-      <w:pPr>
-        <w:pStyle w:val="9"/>
-        <w:tabs>
-          <w:tab w:val="right" w:leader="dot" w:pos="8306"/>
-        </w:tabs>
-      </w:pPr>
-      <w:r>
-        <w:rPr>
-          <w:rFonts w:hint="default" w:ascii="Times New Roman" w:hAnsi="Times New Roman" w:cs="Times New Roman"/>
-          <w:szCs w:val="24"/>
-        </w:rPr>
-        <w:fldChar w:fldCharType="begin"/>
-      </w:r>
-      <w:r>
-        <w:rPr>
-          <w:rFonts w:hint="default" w:ascii="Times New Roman" w:hAnsi="Times New Roman" w:cs="Times New Roman"/>
-          <w:szCs w:val="24"/>
-        </w:rPr>
-        <w:instrText xml:space="preserve"> HYPERLINK \l _Toc1046 </w:instrText>
-      </w:r>
-      <w:r>
-        <w:rPr>
-          <w:rFonts w:hint="default" w:ascii="Times New Roman" w:hAnsi="Times New Roman" w:cs="Times New Roman"/>
-          <w:szCs w:val="24"/>
-        </w:rPr>
-        <w:fldChar w:fldCharType="separate"/>
-      </w:r>
-      <w:r>
-        <w:rPr>
-          <w:rFonts w:hint="default"/>
-        </w:rPr>
-        <w:t>4. Data Transformation (The "Computer-Readable" Layer)</w:t>
-      </w:r>
-      <w:r>
-        <w:tab/>
-      </w:r>
-      <w:r>
-        <w:fldChar w:fldCharType="begin"/>
-      </w:r>
-      <w:r>
-        <w:instrText xml:space="preserve"> PAGEREF _Toc1046 \h </w:instrText>
-      </w:r>
-      <w:r>
-        <w:fldChar w:fldCharType="separate"/>
-      </w:r>
-      <w:r>
-        <w:t>6</w:t>
+        <w:t>4</w:t>
       </w:r>
       <w:r>
         <w:fldChar w:fldCharType="end"/>
@@ -1479,7 +1346,7 @@
           <w:rFonts w:hint="default" w:ascii="Times New Roman" w:hAnsi="Times New Roman" w:cs="Times New Roman"/>
           <w:szCs w:val="24"/>
         </w:rPr>
-        <w:instrText xml:space="preserve"> HYPERLINK \l _Toc29152 </w:instrText>
+        <w:instrText xml:space="preserve"> HYPERLINK \l _Toc4476 </w:instrText>
       </w:r>
       <w:r>
         <w:rPr>
@@ -1492,7 +1359,7 @@
         <w:rPr>
           <w:rFonts w:hint="default"/>
         </w:rPr>
-        <w:t>4.1 Rating Normalization</w:t>
+        <w:t>2. Technical Stack</w:t>
       </w:r>
       <w:r>
         <w:tab/>
@@ -1501,13 +1368,13 @@
         <w:fldChar w:fldCharType="begin"/>
       </w:r>
       <w:r>
-        <w:instrText xml:space="preserve"> PAGEREF _Toc29152 \h </w:instrText>
+        <w:instrText xml:space="preserve"> PAGEREF _Toc4476 \h </w:instrText>
       </w:r>
       <w:r>
         <w:fldChar w:fldCharType="separate"/>
       </w:r>
       <w:r>
-        <w:t>6</w:t>
+        <w:t>4</w:t>
       </w:r>
       <w:r>
         <w:fldChar w:fldCharType="end"/>
@@ -1539,7 +1406,7 @@
           <w:rFonts w:hint="default" w:ascii="Times New Roman" w:hAnsi="Times New Roman" w:cs="Times New Roman"/>
           <w:szCs w:val="24"/>
         </w:rPr>
-        <w:instrText xml:space="preserve"> HYPERLINK \l _Toc17477 </w:instrText>
+        <w:instrText xml:space="preserve"> HYPERLINK \l _Toc30231 </w:instrText>
       </w:r>
       <w:r>
         <w:rPr>
@@ -1552,7 +1419,7 @@
         <w:rPr>
           <w:rFonts w:hint="default"/>
         </w:rPr>
-        <w:t>4.2 Feature Engineering (The Metadata Soup)</w:t>
+        <w:t>3. Data Architecture and EDA</w:t>
       </w:r>
       <w:r>
         <w:tab/>
@@ -1561,13 +1428,13 @@
         <w:fldChar w:fldCharType="begin"/>
       </w:r>
       <w:r>
-        <w:instrText xml:space="preserve"> PAGEREF _Toc17477 \h </w:instrText>
+        <w:instrText xml:space="preserve"> PAGEREF _Toc30231 \h </w:instrText>
       </w:r>
       <w:r>
         <w:fldChar w:fldCharType="separate"/>
       </w:r>
       <w:r>
-        <w:t>6</w:t>
+        <w:t>5</w:t>
       </w:r>
       <w:r>
         <w:fldChar w:fldCharType="end"/>
@@ -1582,7 +1449,7 @@
     </w:p>
     <w:p>
       <w:pPr>
-        <w:pStyle w:val="9"/>
+        <w:pStyle w:val="11"/>
         <w:tabs>
           <w:tab w:val="right" w:leader="dot" w:pos="8306"/>
         </w:tabs>
@@ -1599,7 +1466,7 @@
           <w:rFonts w:hint="default" w:ascii="Times New Roman" w:hAnsi="Times New Roman" w:cs="Times New Roman"/>
           <w:szCs w:val="24"/>
         </w:rPr>
-        <w:instrText xml:space="preserve"> HYPERLINK \l _Toc3835 </w:instrText>
+        <w:instrText xml:space="preserve"> HYPERLINK \l _Toc11802 </w:instrText>
       </w:r>
       <w:r>
         <w:rPr>
@@ -1612,7 +1479,7 @@
         <w:rPr>
           <w:rFonts w:hint="default"/>
         </w:rPr>
-        <w:t>5. The Recommendation Engine</w:t>
+        <w:t>3.1 Data Attributes</w:t>
       </w:r>
       <w:r>
         <w:tab/>
@@ -1621,13 +1488,73 @@
         <w:fldChar w:fldCharType="begin"/>
       </w:r>
       <w:r>
-        <w:instrText xml:space="preserve"> PAGEREF _Toc3835 \h </w:instrText>
+        <w:instrText xml:space="preserve"> PAGEREF _Toc11802 \h </w:instrText>
       </w:r>
       <w:r>
         <w:fldChar w:fldCharType="separate"/>
       </w:r>
       <w:r>
-        <w:t>6</w:t>
+        <w:t>5</w:t>
+      </w:r>
+      <w:r>
+        <w:fldChar w:fldCharType="end"/>
+      </w:r>
+      <w:r>
+        <w:rPr>
+          <w:rFonts w:hint="default" w:ascii="Times New Roman" w:hAnsi="Times New Roman" w:cs="Times New Roman"/>
+          <w:szCs w:val="24"/>
+        </w:rPr>
+        <w:fldChar w:fldCharType="end"/>
+      </w:r>
+    </w:p>
+    <w:p>
+      <w:pPr>
+        <w:pStyle w:val="11"/>
+        <w:tabs>
+          <w:tab w:val="right" w:leader="dot" w:pos="8306"/>
+        </w:tabs>
+      </w:pPr>
+      <w:r>
+        <w:rPr>
+          <w:rFonts w:hint="default" w:ascii="Times New Roman" w:hAnsi="Times New Roman" w:cs="Times New Roman"/>
+          <w:szCs w:val="24"/>
+        </w:rPr>
+        <w:fldChar w:fldCharType="begin"/>
+      </w:r>
+      <w:r>
+        <w:rPr>
+          <w:rFonts w:hint="default" w:ascii="Times New Roman" w:hAnsi="Times New Roman" w:cs="Times New Roman"/>
+          <w:szCs w:val="24"/>
+        </w:rPr>
+        <w:instrText xml:space="preserve"> HYPERLINK \l _Toc31430 </w:instrText>
+      </w:r>
+      <w:r>
+        <w:rPr>
+          <w:rFonts w:hint="default" w:ascii="Times New Roman" w:hAnsi="Times New Roman" w:cs="Times New Roman"/>
+          <w:szCs w:val="24"/>
+        </w:rPr>
+        <w:fldChar w:fldCharType="separate"/>
+      </w:r>
+      <w:r>
+        <w:rPr>
+          <w:rFonts w:hint="default"/>
+        </w:rPr>
+        <w:t>3.2 Exploratory Data Analysis (EDA)</w:t>
+      </w:r>
+      <w:r>
+        <w:tab/>
+      </w:r>
+      <w:r>
+        <w:fldChar w:fldCharType="begin"/>
+      </w:r>
+      <w:r>
+        <w:instrText xml:space="preserve"> PAGEREF _Toc31430 \h </w:instrText>
+      </w:r>
+      <w:r>
+        <w:fldChar w:fldCharType="separate"/>
+      </w:r>
+      <w:r>
+        <w:t>5</w:t>
       </w:r>
       <w:r>
         <w:fldChar w:fldCharType="end"/>
@@ -1659,7 +1586,7 @@
           <w:rFonts w:hint="default" w:ascii="Times New Roman" w:hAnsi="Times New Roman" w:cs="Times New Roman"/>
           <w:szCs w:val="24"/>
         </w:rPr>
-        <w:instrText xml:space="preserve"> HYPERLINK \l _Toc27033 </w:instrText>
+        <w:instrText xml:space="preserve"> HYPERLINK \l _Toc1046 </w:instrText>
       </w:r>
       <w:r>
         <w:rPr>
@@ -1672,7 +1599,7 @@
         <w:rPr>
           <w:rFonts w:hint="default"/>
         </w:rPr>
-        <w:t>5.1 TF-IDF Vectorization</w:t>
+        <w:t>4. Data Transformation (The "Computer-Readable" Layer)</w:t>
       </w:r>
       <w:r>
         <w:tab/>
@@ -1681,7 +1608,127 @@
         <w:fldChar w:fldCharType="begin"/>
       </w:r>
       <w:r>
-        <w:instrText xml:space="preserve"> PAGEREF _Toc27033 \h </w:instrText>
+        <w:instrText xml:space="preserve"> PAGEREF _Toc1046 \h </w:instrText>
+      </w:r>
+      <w:r>
+        <w:fldChar w:fldCharType="separate"/>
+      </w:r>
+      <w:r>
+        <w:t>6</w:t>
+      </w:r>
+      <w:r>
+        <w:fldChar w:fldCharType="end"/>
+      </w:r>
+      <w:r>
+        <w:rPr>
+          <w:rFonts w:hint="default" w:ascii="Times New Roman" w:hAnsi="Times New Roman" w:cs="Times New Roman"/>
+          <w:szCs w:val="24"/>
+        </w:rPr>
+        <w:fldChar w:fldCharType="end"/>
+      </w:r>
+    </w:p>
+    <w:p>
+      <w:pPr>
+        <w:pStyle w:val="11"/>
+        <w:tabs>
+          <w:tab w:val="right" w:leader="dot" w:pos="8306"/>
+        </w:tabs>
+      </w:pPr>
+      <w:r>
+        <w:rPr>
+          <w:rFonts w:hint="default" w:ascii="Times New Roman" w:hAnsi="Times New Roman" w:cs="Times New Roman"/>
+          <w:szCs w:val="24"/>
+        </w:rPr>
+        <w:fldChar w:fldCharType="begin"/>
+      </w:r>
+      <w:r>
+        <w:rPr>
+          <w:rFonts w:hint="default" w:ascii="Times New Roman" w:hAnsi="Times New Roman" w:cs="Times New Roman"/>
+          <w:szCs w:val="24"/>
+        </w:rPr>
+        <w:instrText xml:space="preserve"> HYPERLINK \l _Toc29152 </w:instrText>
+      </w:r>
+      <w:r>
+        <w:rPr>
+          <w:rFonts w:hint="default" w:ascii="Times New Roman" w:hAnsi="Times New Roman" w:cs="Times New Roman"/>
+          <w:szCs w:val="24"/>
+        </w:rPr>
+        <w:fldChar w:fldCharType="separate"/>
+      </w:r>
+      <w:r>
+        <w:rPr>
+          <w:rFonts w:hint="default"/>
+        </w:rPr>
+        <w:t>4.1 Rating Normalization</w:t>
+      </w:r>
+      <w:r>
+        <w:tab/>
+      </w:r>
+      <w:r>
+        <w:fldChar w:fldCharType="begin"/>
+      </w:r>
+      <w:r>
+        <w:instrText xml:space="preserve"> PAGEREF _Toc29152 \h </w:instrText>
+      </w:r>
+      <w:r>
+        <w:fldChar w:fldCharType="separate"/>
+      </w:r>
+      <w:r>
+        <w:t>6</w:t>
+      </w:r>
+      <w:r>
+        <w:fldChar w:fldCharType="end"/>
+      </w:r>
+      <w:r>
+        <w:rPr>
+          <w:rFonts w:hint="default" w:ascii="Times New Roman" w:hAnsi="Times New Roman" w:cs="Times New Roman"/>
+          <w:szCs w:val="24"/>
+        </w:rPr>
+        <w:fldChar w:fldCharType="end"/>
+      </w:r>
+    </w:p>
+    <w:p>
+      <w:pPr>
+        <w:pStyle w:val="11"/>
+        <w:tabs>
+          <w:tab w:val="right" w:leader="dot" w:pos="8306"/>
+        </w:tabs>
+      </w:pPr>
+      <w:r>
+        <w:rPr>
+          <w:rFonts w:hint="default" w:ascii="Times New Roman" w:hAnsi="Times New Roman" w:cs="Times New Roman"/>
+          <w:szCs w:val="24"/>
+        </w:rPr>
+        <w:fldChar w:fldCharType="begin"/>
+      </w:r>
+      <w:r>
+        <w:rPr>
+          <w:rFonts w:hint="default" w:ascii="Times New Roman" w:hAnsi="Times New Roman" w:cs="Times New Roman"/>
+          <w:szCs w:val="24"/>
+        </w:rPr>
+        <w:instrText xml:space="preserve"> HYPERLINK \l _Toc17477 </w:instrText>
+      </w:r>
+      <w:r>
+        <w:rPr>
+          <w:rFonts w:hint="default" w:ascii="Times New Roman" w:hAnsi="Times New Roman" w:cs="Times New Roman"/>
+          <w:szCs w:val="24"/>
+        </w:rPr>
+        <w:fldChar w:fldCharType="separate"/>
+      </w:r>
+      <w:r>
+        <w:rPr>
+          <w:rFonts w:hint="default"/>
+        </w:rPr>
+        <w:t>4.2 Feature Engineering (The Metadata Soup)</w:t>
+      </w:r>
+      <w:r>
+        <w:tab/>
+      </w:r>
+      <w:r>
+        <w:fldChar w:fldCharType="begin"/>
+      </w:r>
+      <w:r>
+        <w:instrText xml:space="preserve"> PAGEREF _Toc17477 \h </w:instrText>
       </w:r>
       <w:r>
         <w:fldChar w:fldCharType="separate"/>
@@ -1719,7 +1766,7 @@
           <w:rFonts w:hint="default" w:ascii="Times New Roman" w:hAnsi="Times New Roman" w:cs="Times New Roman"/>
           <w:szCs w:val="24"/>
         </w:rPr>
-        <w:instrText xml:space="preserve"> HYPERLINK \l _Toc26671 </w:instrText>
+        <w:instrText xml:space="preserve"> HYPERLINK \l _Toc3835 </w:instrText>
       </w:r>
       <w:r>
         <w:rPr>
@@ -1732,7 +1779,7 @@
         <w:rPr>
           <w:rFonts w:hint="default"/>
         </w:rPr>
-        <w:t>5.2 Cosine Similarity</w:t>
+        <w:t>5. The Recommendation Engine</w:t>
       </w:r>
       <w:r>
         <w:tab/>
@@ -1741,7 +1788,7 @@
         <w:fldChar w:fldCharType="begin"/>
       </w:r>
       <w:r>
-        <w:instrText xml:space="preserve"> PAGEREF _Toc26671 \h </w:instrText>
+        <w:instrText xml:space="preserve"> PAGEREF _Toc3835 \h </w:instrText>
       </w:r>
       <w:r>
         <w:fldChar w:fldCharType="separate"/>
@@ -1762,7 +1809,7 @@
     </w:p>
     <w:p>
       <w:pPr>
-        <w:pStyle w:val="9"/>
+        <w:pStyle w:val="11"/>
         <w:tabs>
           <w:tab w:val="right" w:leader="dot" w:pos="8306"/>
         </w:tabs>
@@ -1779,7 +1826,7 @@
           <w:rFonts w:hint="default" w:ascii="Times New Roman" w:hAnsi="Times New Roman" w:cs="Times New Roman"/>
           <w:szCs w:val="24"/>
         </w:rPr>
-        <w:instrText xml:space="preserve"> HYPERLINK \l _Toc17676 </w:instrText>
+        <w:instrText xml:space="preserve"> HYPERLINK \l _Toc27033 </w:instrText>
       </w:r>
       <w:r>
         <w:rPr>
@@ -1792,7 +1839,7 @@
         <w:rPr>
           <w:rFonts w:hint="default"/>
         </w:rPr>
-        <w:t>6. Model Accuracy and Confidence</w:t>
+        <w:t>5.1 TF-IDF Vectorization</w:t>
       </w:r>
       <w:r>
         <w:tab/>
@@ -1801,13 +1848,13 @@
         <w:fldChar w:fldCharType="begin"/>
       </w:r>
       <w:r>
-        <w:instrText xml:space="preserve"> PAGEREF _Toc17676 \h </w:instrText>
+        <w:instrText xml:space="preserve"> PAGEREF _Toc27033 \h </w:instrText>
       </w:r>
       <w:r>
         <w:fldChar w:fldCharType="separate"/>
       </w:r>
       <w:r>
-        <w:t>7</w:t>
+        <w:t>6</w:t>
       </w:r>
       <w:r>
         <w:fldChar w:fldCharType="end"/>
@@ -1822,7 +1869,7 @@
     </w:p>
     <w:p>
       <w:pPr>
-        <w:pStyle w:val="9"/>
+        <w:pStyle w:val="11"/>
         <w:tabs>
           <w:tab w:val="right" w:leader="dot" w:pos="8306"/>
         </w:tabs>
@@ -1839,7 +1886,7 @@
           <w:rFonts w:hint="default" w:ascii="Times New Roman" w:hAnsi="Times New Roman" w:cs="Times New Roman"/>
           <w:szCs w:val="24"/>
         </w:rPr>
-        <w:instrText xml:space="preserve"> HYPERLINK \l _Toc22728 </w:instrText>
+        <w:instrText xml:space="preserve"> HYPERLINK \l _Toc26671 </w:instrText>
       </w:r>
       <w:r>
         <w:rPr>
@@ -1852,7 +1899,7 @@
         <w:rPr>
           <w:rFonts w:hint="default"/>
         </w:rPr>
-        <w:t>7. User Interface Design (Streamlit)</w:t>
+        <w:t>5.2 Cosine Similarity</w:t>
       </w:r>
       <w:r>
         <w:tab/>
@@ -1861,13 +1908,13 @@
         <w:fldChar w:fldCharType="begin"/>
       </w:r>
       <w:r>
-        <w:instrText xml:space="preserve"> PAGEREF _Toc22728 \h </w:instrText>
+        <w:instrText xml:space="preserve"> PAGEREF _Toc26671 \h </w:instrText>
       </w:r>
       <w:r>
         <w:fldChar w:fldCharType="separate"/>
       </w:r>
       <w:r>
-        <w:t>7</w:t>
+        <w:t>6</w:t>
       </w:r>
       <w:r>
         <w:fldChar w:fldCharType="end"/>
@@ -1899,7 +1946,7 @@
           <w:rFonts w:hint="default" w:ascii="Times New Roman" w:hAnsi="Times New Roman" w:cs="Times New Roman"/>
           <w:szCs w:val="24"/>
         </w:rPr>
-        <w:instrText xml:space="preserve"> HYPERLINK \l _Toc16910 </w:instrText>
+        <w:instrText xml:space="preserve"> HYPERLINK \l _Toc17676 </w:instrText>
       </w:r>
       <w:r>
         <w:rPr>
@@ -1912,7 +1959,7 @@
         <w:rPr>
           <w:rFonts w:hint="default"/>
         </w:rPr>
-        <w:t>7.1 Dynamic Poster Fetching</w:t>
+        <w:t>6. Model Accuracy and Confidence</w:t>
       </w:r>
       <w:r>
         <w:tab/>
@@ -1921,7 +1968,7 @@
         <w:fldChar w:fldCharType="begin"/>
       </w:r>
       <w:r>
-        <w:instrText xml:space="preserve"> PAGEREF _Toc16910 \h </w:instrText>
+        <w:instrText xml:space="preserve"> PAGEREF _Toc17676 \h </w:instrText>
       </w:r>
       <w:r>
         <w:fldChar w:fldCharType="separate"/>
@@ -1959,7 +2006,7 @@
           <w:rFonts w:hint="default" w:ascii="Times New Roman" w:hAnsi="Times New Roman" w:cs="Times New Roman"/>
           <w:szCs w:val="24"/>
         </w:rPr>
-        <w:instrText xml:space="preserve"> HYPERLINK \l _Toc28285 </w:instrText>
+        <w:instrText xml:space="preserve"> HYPERLINK \l _Toc22728 </w:instrText>
       </w:r>
       <w:r>
         <w:rPr>
@@ -1972,7 +2019,7 @@
         <w:rPr>
           <w:rFonts w:hint="default"/>
         </w:rPr>
-        <w:t>7.2 Session History</w:t>
+        <w:t>7. User Interface Design (Streamlit)</w:t>
       </w:r>
       <w:r>
         <w:tab/>
@@ -1981,7 +2028,7 @@
         <w:fldChar w:fldCharType="begin"/>
       </w:r>
       <w:r>
-        <w:instrText xml:space="preserve"> PAGEREF _Toc28285 \h </w:instrText>
+        <w:instrText xml:space="preserve"> PAGEREF _Toc22728 \h </w:instrText>
       </w:r>
       <w:r>
         <w:fldChar w:fldCharType="separate"/>
@@ -2002,7 +2049,7 @@
     </w:p>
     <w:p>
       <w:pPr>
-        <w:pStyle w:val="9"/>
+        <w:pStyle w:val="11"/>
         <w:tabs>
           <w:tab w:val="right" w:leader="dot" w:pos="8306"/>
         </w:tabs>
@@ -2019,7 +2066,7 @@
           <w:rFonts w:hint="default" w:ascii="Times New Roman" w:hAnsi="Times New Roman" w:cs="Times New Roman"/>
           <w:szCs w:val="24"/>
         </w:rPr>
-        <w:instrText xml:space="preserve"> HYPERLINK \l _Toc28505 </w:instrText>
+        <w:instrText xml:space="preserve"> HYPERLINK \l _Toc16910 </w:instrText>
       </w:r>
       <w:r>
         <w:rPr>
@@ -2032,7 +2079,7 @@
         <w:rPr>
           <w:rFonts w:hint="default"/>
         </w:rPr>
-        <w:t>8. Development Workflow</w:t>
+        <w:t>7.1 Dynamic Poster Fetching</w:t>
       </w:r>
       <w:r>
         <w:tab/>
@@ -2041,13 +2088,13 @@
         <w:fldChar w:fldCharType="begin"/>
       </w:r>
       <w:r>
-        <w:instrText xml:space="preserve"> PAGEREF _Toc28505 \h </w:instrText>
+        <w:instrText xml:space="preserve"> PAGEREF _Toc16910 \h </w:instrText>
       </w:r>
       <w:r>
         <w:fldChar w:fldCharType="separate"/>
       </w:r>
       <w:r>
-        <w:t>8</w:t>
+        <w:t>7</w:t>
       </w:r>
       <w:r>
         <w:fldChar w:fldCharType="end"/>
@@ -2062,7 +2109,7 @@
     </w:p>
     <w:p>
       <w:pPr>
-        <w:pStyle w:val="9"/>
+        <w:pStyle w:val="11"/>
         <w:tabs>
           <w:tab w:val="right" w:leader="dot" w:pos="8306"/>
         </w:tabs>
@@ -2079,7 +2126,7 @@
           <w:rFonts w:hint="default" w:ascii="Times New Roman" w:hAnsi="Times New Roman" w:cs="Times New Roman"/>
           <w:szCs w:val="24"/>
         </w:rPr>
-        <w:instrText xml:space="preserve"> HYPERLINK \l _Toc23936 </w:instrText>
+        <w:instrText xml:space="preserve"> HYPERLINK \l _Toc28285 </w:instrText>
       </w:r>
       <w:r>
         <w:rPr>
@@ -2092,7 +2139,7 @@
         <w:rPr>
           <w:rFonts w:hint="default"/>
         </w:rPr>
-        <w:t>9. Conclusion and Future Scope</w:t>
+        <w:t>7.2 Session History</w:t>
       </w:r>
       <w:r>
         <w:tab/>
@@ -2101,13 +2148,13 @@
         <w:fldChar w:fldCharType="begin"/>
       </w:r>
       <w:r>
-        <w:instrText xml:space="preserve"> PAGEREF _Toc23936 \h </w:instrText>
+        <w:instrText xml:space="preserve"> PAGEREF _Toc28285 \h </w:instrText>
       </w:r>
       <w:r>
         <w:fldChar w:fldCharType="separate"/>
       </w:r>
       <w:r>
-        <w:t>8</w:t>
+        <w:t>7</w:t>
       </w:r>
       <w:r>
         <w:fldChar w:fldCharType="end"/>
@@ -2122,7 +2169,7 @@
     </w:p>
     <w:p>
       <w:pPr>
-        <w:pStyle w:val="13"/>
+        <w:pStyle w:val="10"/>
         <w:tabs>
           <w:tab w:val="right" w:leader="dot" w:pos="8306"/>
         </w:tabs>
@@ -2132,8 +2179,128 @@
           <w:rFonts w:hint="default" w:ascii="Times New Roman" w:hAnsi="Times New Roman" w:cs="Times New Roman"/>
           <w:szCs w:val="24"/>
         </w:rPr>
+        <w:fldChar w:fldCharType="begin"/>
+      </w:r>
+      <w:r>
+        <w:rPr>
+          <w:rFonts w:hint="default" w:ascii="Times New Roman" w:hAnsi="Times New Roman" w:cs="Times New Roman"/>
+          <w:szCs w:val="24"/>
+        </w:rPr>
+        <w:instrText xml:space="preserve"> HYPERLINK \l _Toc28505 </w:instrText>
+      </w:r>
+      <w:r>
+        <w:rPr>
+          <w:rFonts w:hint="default" w:ascii="Times New Roman" w:hAnsi="Times New Roman" w:cs="Times New Roman"/>
+          <w:szCs w:val="24"/>
+        </w:rPr>
+        <w:fldChar w:fldCharType="separate"/>
+      </w:r>
+      <w:r>
+        <w:rPr>
+          <w:rFonts w:hint="default"/>
+        </w:rPr>
+        <w:t>8. Development Workflow</w:t>
+      </w:r>
+      <w:r>
+        <w:tab/>
+      </w:r>
+      <w:r>
+        <w:fldChar w:fldCharType="begin"/>
+      </w:r>
+      <w:r>
+        <w:instrText xml:space="preserve"> PAGEREF _Toc28505 \h </w:instrText>
+      </w:r>
+      <w:r>
+        <w:fldChar w:fldCharType="separate"/>
+      </w:r>
+      <w:r>
+        <w:t>8</w:t>
+      </w:r>
+      <w:r>
         <w:fldChar w:fldCharType="end"/>
       </w:r>
+      <w:r>
+        <w:rPr>
+          <w:rFonts w:hint="default" w:ascii="Times New Roman" w:hAnsi="Times New Roman" w:cs="Times New Roman"/>
+          <w:szCs w:val="24"/>
+        </w:rPr>
+        <w:fldChar w:fldCharType="end"/>
+      </w:r>
+    </w:p>
+    <w:p>
+      <w:pPr>
+        <w:pStyle w:val="10"/>
+        <w:tabs>
+          <w:tab w:val="right" w:leader="dot" w:pos="8306"/>
+        </w:tabs>
+      </w:pPr>
+      <w:r>
+        <w:rPr>
+          <w:rFonts w:hint="default" w:ascii="Times New Roman" w:hAnsi="Times New Roman" w:cs="Times New Roman"/>
+          <w:szCs w:val="24"/>
+        </w:rPr>
+        <w:fldChar w:fldCharType="begin"/>
+      </w:r>
+      <w:r>
+        <w:rPr>
+          <w:rFonts w:hint="default" w:ascii="Times New Roman" w:hAnsi="Times New Roman" w:cs="Times New Roman"/>
+          <w:szCs w:val="24"/>
+        </w:rPr>
+        <w:instrText xml:space="preserve"> HYPERLINK \l _Toc23936 </w:instrText>
+      </w:r>
+      <w:r>
+        <w:rPr>
+          <w:rFonts w:hint="default" w:ascii="Times New Roman" w:hAnsi="Times New Roman" w:cs="Times New Roman"/>
+          <w:szCs w:val="24"/>
+        </w:rPr>
+        <w:fldChar w:fldCharType="separate"/>
+      </w:r>
+      <w:r>
+        <w:rPr>
+          <w:rFonts w:hint="default"/>
+        </w:rPr>
+        <w:t>9. Conclusion and Future Scope</w:t>
+      </w:r>
+      <w:r>
+        <w:tab/>
+      </w:r>
+      <w:r>
+        <w:fldChar w:fldCharType="begin"/>
+      </w:r>
+      <w:r>
+        <w:instrText xml:space="preserve"> PAGEREF _Toc23936 \h </w:instrText>
+      </w:r>
+      <w:r>
+        <w:fldChar w:fldCharType="separate"/>
+      </w:r>
+      <w:r>
+        <w:t>8</w:t>
+      </w:r>
+      <w:r>
+        <w:fldChar w:fldCharType="end"/>
+      </w:r>
+      <w:r>
+        <w:rPr>
+          <w:rFonts w:hint="default" w:ascii="Times New Roman" w:hAnsi="Times New Roman" w:cs="Times New Roman"/>
+          <w:szCs w:val="24"/>
+        </w:rPr>
+        <w:fldChar w:fldCharType="end"/>
+      </w:r>
+    </w:p>
+    <w:p>
+      <w:pPr>
+        <w:pStyle w:val="14"/>
+        <w:tabs>
+          <w:tab w:val="right" w:leader="dot" w:pos="8306"/>
+        </w:tabs>
+      </w:pPr>
+      <w:r>
+        <w:rPr>
+          <w:rFonts w:hint="default" w:ascii="Times New Roman" w:hAnsi="Times New Roman" w:cs="Times New Roman"/>
+          <w:szCs w:val="24"/>
+        </w:rPr>
+        <w:fldChar w:fldCharType="end"/>
+      </w:r>
     </w:p>
     <w:p>
       <w:pPr>
@@ -2218,7 +2385,7 @@
           <w:szCs w:val="24"/>
           <w:lang w:val="en-US"/>
         </w:rPr>
-        <w:t>https://github.com/beka2127/game_recomender2</w:t>
+        <w:t>https://github.com/beka2127/game</w:t>
       </w:r>
     </w:p>
     <w:p>
@@ -2240,7 +2407,7 @@
     </w:p>
     <w:p>
       <w:pPr>
-        <w:pStyle w:val="8"/>
+        <w:pStyle w:val="9"/>
         <w:keepNext w:val="0"/>
         <w:keepLines w:val="0"/>
         <w:widowControl/>
@@ -2298,7 +2465,7 @@
     </w:p>
     <w:p>
       <w:pPr>
-        <w:pStyle w:val="8"/>
+        <w:pStyle w:val="9"/>
         <w:keepNext w:val="0"/>
         <w:keepLines w:val="0"/>
         <w:widowControl/>
@@ -2321,7 +2488,7 @@
     </w:p>
     <w:p>
       <w:pPr>
-        <w:pStyle w:val="8"/>
+        <w:pStyle w:val="9"/>
         <w:keepNext w:val="0"/>
         <w:keepLines w:val="0"/>
         <w:widowControl/>
@@ -2355,7 +2522,7 @@
     </w:p>
     <w:p>
       <w:pPr>
-        <w:pStyle w:val="8"/>
+        <w:pStyle w:val="9"/>
         <w:keepNext w:val="0"/>
         <w:keepLines w:val="0"/>
         <w:widowControl/>
@@ -2389,7 +2556,7 @@
     </w:p>
     <w:p>
       <w:pPr>
-        <w:pStyle w:val="8"/>
+        <w:pStyle w:val="9"/>
         <w:keepNext w:val="0"/>
         <w:keepLines w:val="0"/>
         <w:widowControl/>
@@ -2423,7 +2590,7 @@
     </w:p>
     <w:p>
       <w:pPr>
-        <w:pStyle w:val="8"/>
+        <w:pStyle w:val="9"/>
         <w:keepNext w:val="0"/>
         <w:keepLines w:val="0"/>
         <w:widowControl/>
@@ -2457,7 +2624,7 @@
     </w:p>
     <w:p>
       <w:pPr>
-        <w:pStyle w:val="8"/>
+        <w:pStyle w:val="9"/>
         <w:keepNext w:val="0"/>
         <w:keepLines w:val="0"/>
         <w:widowControl/>
@@ -2508,7 +2675,7 @@
     </w:p>
     <w:p>
       <w:pPr>
-        <w:pStyle w:val="8"/>
+        <w:pStyle w:val="9"/>
         <w:keepNext w:val="0"/>
         <w:keepLines w:val="0"/>
         <w:widowControl/>
@@ -2565,7 +2732,7 @@
     </w:p>
     <w:p>
       <w:pPr>
-        <w:pStyle w:val="8"/>
+        <w:pStyle w:val="9"/>
         <w:keepNext w:val="0"/>
         <w:keepLines w:val="0"/>
         <w:widowControl/>
@@ -2598,7 +2765,7 @@
     </w:p>
     <w:p>
       <w:pPr>
-        <w:pStyle w:val="8"/>
+        <w:pStyle w:val="9"/>
         <w:keepNext w:val="0"/>
         <w:keepLines w:val="0"/>
         <w:widowControl/>
@@ -2632,7 +2799,7 @@
     </w:p>
     <w:p>
       <w:pPr>
-        <w:pStyle w:val="8"/>
+        <w:pStyle w:val="9"/>
         <w:keepNext w:val="0"/>
         <w:keepLines w:val="0"/>
         <w:widowControl/>
@@ -2666,7 +2833,7 @@
     </w:p>
     <w:p>
       <w:pPr>
-        <w:pStyle w:val="8"/>
+        <w:pStyle w:val="9"/>
         <w:keepNext w:val="0"/>
         <w:keepLines w:val="0"/>
         <w:widowControl/>
@@ -2700,7 +2867,7 @@
     </w:p>
     <w:p>
       <w:pPr>
-        <w:pStyle w:val="8"/>
+        <w:pStyle w:val="9"/>
         <w:keepNext w:val="0"/>
         <w:keepLines w:val="0"/>
         <w:widowControl/>
@@ -2751,7 +2918,7 @@
     </w:p>
     <w:p>
       <w:pPr>
-        <w:pStyle w:val="8"/>
+        <w:pStyle w:val="9"/>
         <w:keepNext w:val="0"/>
         <w:keepLines w:val="0"/>
         <w:widowControl/>
@@ -2774,7 +2941,7 @@
     </w:p>
     <w:p>
       <w:pPr>
-        <w:pStyle w:val="8"/>
+        <w:pStyle w:val="9"/>
         <w:keepNext w:val="0"/>
         <w:keepLines w:val="0"/>
         <w:widowControl/>
@@ -2808,7 +2975,7 @@
     </w:p>
     <w:p>
       <w:pPr>
-        <w:pStyle w:val="8"/>
+        <w:pStyle w:val="9"/>
         <w:keepNext w:val="0"/>
         <w:keepLines w:val="0"/>
         <w:widowControl/>
@@ -2859,7 +3026,7 @@
     </w:p>
     <w:p>
       <w:pPr>
-        <w:pStyle w:val="8"/>
+        <w:pStyle w:val="9"/>
         <w:keepNext w:val="0"/>
         <w:keepLines w:val="0"/>
         <w:widowControl/>
@@ -2899,7 +3066,7 @@
     </w:p>
     <w:p>
       <w:pPr>
-        <w:pStyle w:val="8"/>
+        <w:pStyle w:val="9"/>
         <w:keepNext w:val="0"/>
         <w:keepLines w:val="0"/>
         <w:widowControl/>
@@ -2922,7 +3089,7 @@
     </w:p>
     <w:p>
       <w:pPr>
-        <w:pStyle w:val="8"/>
+        <w:pStyle w:val="9"/>
         <w:keepNext w:val="0"/>
         <w:keepLines w:val="0"/>
         <w:widowControl/>
@@ -2963,7 +3130,7 @@
     </w:p>
     <w:p>
       <w:pPr>
-        <w:pStyle w:val="8"/>
+        <w:pStyle w:val="9"/>
         <w:keepNext w:val="0"/>
         <w:keepLines w:val="0"/>
         <w:widowControl/>
@@ -3004,7 +3171,7 @@
     </w:p>
     <w:p>
       <w:pPr>
-        <w:pStyle w:val="8"/>
+        <w:pStyle w:val="9"/>
         <w:keepNext w:val="0"/>
         <w:keepLines w:val="0"/>
         <w:widowControl/>
@@ -3062,7 +3229,7 @@
     </w:p>
     <w:p>
       <w:pPr>
-        <w:pStyle w:val="8"/>
+        <w:pStyle w:val="9"/>
         <w:keepNext w:val="0"/>
         <w:keepLines w:val="0"/>
         <w:widowControl/>
@@ -3102,7 +3269,7 @@
     </w:p>
     <w:p>
       <w:pPr>
-        <w:pStyle w:val="8"/>
+        <w:pStyle w:val="9"/>
         <w:keepNext w:val="0"/>
         <w:keepLines w:val="0"/>
         <w:widowControl/>
@@ -3160,7 +3327,7 @@
     </w:p>
     <w:p>
       <w:pPr>
-        <w:pStyle w:val="8"/>
+        <w:pStyle w:val="9"/>
         <w:keepNext w:val="0"/>
         <w:keepLines w:val="0"/>
         <w:widowControl/>
@@ -3210,7 +3377,7 @@
     </w:p>
     <w:p>
       <w:pPr>
-        <w:pStyle w:val="8"/>
+        <w:pStyle w:val="9"/>
         <w:keepNext w:val="0"/>
         <w:keepLines w:val="0"/>
         <w:widowControl/>
@@ -3233,7 +3400,7 @@
     </w:p>
     <w:p>
       <w:pPr>
-        <w:pStyle w:val="8"/>
+        <w:pStyle w:val="9"/>
         <w:keepNext w:val="0"/>
         <w:keepLines w:val="0"/>
         <w:widowControl/>
@@ -3267,7 +3434,7 @@
     </w:p>
     <w:p>
       <w:pPr>
-        <w:pStyle w:val="8"/>
+        <w:pStyle w:val="9"/>
         <w:keepNext w:val="0"/>
         <w:keepLines w:val="0"/>
         <w:widowControl/>
@@ -3318,7 +3485,7 @@
     </w:p>
     <w:p>
       <w:pPr>
-        <w:pStyle w:val="8"/>
+        <w:pStyle w:val="9"/>
         <w:keepNext w:val="0"/>
         <w:keepLines w:val="0"/>
         <w:widowControl/>
@@ -3341,7 +3508,7 @@
     </w:p>
     <w:p>
       <w:pPr>
-        <w:pStyle w:val="8"/>
+        <w:pStyle w:val="9"/>
         <w:keepNext w:val="0"/>
         <w:keepLines w:val="0"/>
         <w:widowControl/>
@@ -3410,7 +3577,7 @@
     </w:p>
     <w:p>
       <w:pPr>
-        <w:pStyle w:val="8"/>
+        <w:pStyle w:val="9"/>
         <w:keepNext w:val="0"/>
         <w:keepLines w:val="0"/>
         <w:widowControl/>
@@ -3450,7 +3617,7 @@
     </w:p>
     <w:p>
       <w:pPr>
-        <w:pStyle w:val="8"/>
+        <w:pStyle w:val="9"/>
         <w:keepNext w:val="0"/>
         <w:keepLines w:val="0"/>
         <w:widowControl/>
@@ -3477,7 +3644,7 @@
     </w:p>
     <w:p>
       <w:pPr>
-        <w:pStyle w:val="8"/>
+        <w:pStyle w:val="9"/>
         <w:keepNext w:val="0"/>
         <w:keepLines w:val="0"/>
         <w:widowControl/>
@@ -3521,7 +3688,7 @@
     </w:p>
     <w:p>
       <w:pPr>
-        <w:pStyle w:val="8"/>
+        <w:pStyle w:val="9"/>
         <w:keepNext w:val="0"/>
         <w:keepLines w:val="0"/>
         <w:widowControl/>
@@ -3578,7 +3745,7 @@
     </w:p>
     <w:p>
       <w:pPr>
-        <w:pStyle w:val="8"/>
+        <w:pStyle w:val="9"/>
         <w:keepNext w:val="0"/>
         <w:keepLines w:val="0"/>
         <w:widowControl/>
@@ -3601,7 +3768,7 @@
     </w:p>
     <w:p>
       <w:pPr>
-        <w:pStyle w:val="8"/>
+        <w:pStyle w:val="9"/>
         <w:keepNext w:val="0"/>
         <w:keepLines w:val="0"/>
         <w:widowControl/>
@@ -3656,7 +3823,7 @@
     </w:p>
     <w:p>
       <w:pPr>
-        <w:pStyle w:val="8"/>
+        <w:pStyle w:val="9"/>
         <w:keepNext w:val="0"/>
         <w:keepLines w:val="0"/>
         <w:widowControl/>
@@ -3724,7 +3891,7 @@
     </w:p>
     <w:p>
       <w:pPr>
-        <w:pStyle w:val="8"/>
+        <w:pStyle w:val="9"/>
         <w:keepNext w:val="0"/>
         <w:keepLines w:val="0"/>
         <w:widowControl/>
@@ -3779,7 +3946,7 @@
     </w:p>
     <w:p>
       <w:pPr>
-        <w:pStyle w:val="8"/>
+        <w:pStyle w:val="9"/>
         <w:keepNext w:val="0"/>
         <w:keepLines w:val="0"/>
         <w:widowControl/>
@@ -3813,39 +3980,67 @@
     </w:p>
     <w:p>
       <w:pPr>
-        <w:pStyle w:val="8"/>
-        <w:keepNext w:val="0"/>
-        <w:keepLines w:val="0"/>
-        <w:widowControl/>
-        <w:suppressLineNumbers w:val="0"/>
-        <w:spacing w:before="0" w:beforeAutospacing="0" w:line="360" w:lineRule="auto"/>
-        <w:ind w:left="720"/>
-        <w:rPr>
-          <w:rFonts w:hint="default" w:ascii="Times New Roman" w:hAnsi="Times New Roman" w:eastAsia="sans-serif" w:cs="Times New Roman"/>
-          <w:sz w:val="24"/>
-          <w:szCs w:val="24"/>
-        </w:rPr>
-      </w:pPr>
-      <w:r>
-        <w:rPr>
-          <w:rFonts w:hint="default" w:ascii="Times New Roman" w:hAnsi="Times New Roman" w:eastAsia="sans-serif"/>
-          <w:sz w:val="24"/>
-          <w:szCs w:val="24"/>
-        </w:rPr>
-        <w:t>https://github.com/beka2127/game_recomender2</w:t>
-      </w:r>
-    </w:p>
-    <w:p>
-      <w:pPr>
         <w:pStyle w:val="2"/>
         <w:bidi w:val="0"/>
         <w:rPr>
-          <w:rFonts w:hint="default"/>
+          <w:rFonts w:hint="default" w:ascii="Times New Roman" w:hAnsi="Times New Roman" w:eastAsia="sans-serif"/>
+          <w:sz w:val="24"/>
+          <w:szCs w:val="24"/>
         </w:rPr>
       </w:pPr>
       <w:bookmarkStart w:id="17" w:name="_Toc23936"/>
       <w:r>
         <w:rPr>
+          <w:rFonts w:hint="default" w:ascii="Times New Roman" w:hAnsi="Times New Roman" w:eastAsia="sans-serif"/>
+          <w:sz w:val="24"/>
+          <w:szCs w:val="24"/>
+        </w:rPr>
+        <w:fldChar w:fldCharType="begin"/>
+      </w:r>
+      <w:r>
+        <w:rPr>
+          <w:rFonts w:hint="default" w:ascii="Times New Roman" w:hAnsi="Times New Roman" w:eastAsia="sans-serif"/>
+          <w:sz w:val="24"/>
+          <w:szCs w:val="24"/>
+        </w:rPr>
+        <w:instrText xml:space="preserve"> HYPERLINK "https://github.com/beka2127/game" </w:instrText>
+      </w:r>
+      <w:r>
+        <w:rPr>
+          <w:rFonts w:hint="default" w:ascii="Times New Roman" w:hAnsi="Times New Roman" w:eastAsia="sans-serif"/>
+          <w:sz w:val="24"/>
+          <w:szCs w:val="24"/>
+        </w:rPr>
+        <w:fldChar w:fldCharType="separate"/>
+      </w:r>
+      <w:r>
+        <w:rPr>
+          <w:rStyle w:val="8"/>
+          <w:rFonts w:hint="default" w:ascii="Times New Roman" w:hAnsi="Times New Roman" w:eastAsia="sans-serif"/>
+          <w:sz w:val="24"/>
+          <w:szCs w:val="24"/>
+        </w:rPr>
+        <w:t>https://github.com/beka2127/game</w:t>
+      </w:r>
+      <w:r>
+        <w:rPr>
+          <w:rFonts w:hint="default" w:ascii="Times New Roman" w:hAnsi="Times New Roman" w:eastAsia="sans-serif"/>
+          <w:sz w:val="24"/>
+          <w:szCs w:val="24"/>
+        </w:rPr>
+        <w:fldChar w:fldCharType="end"/>
+      </w:r>
+    </w:p>
+    <w:p>
+      <w:pPr>
+        <w:pStyle w:val="2"/>
+        <w:bidi w:val="0"/>
+        <w:rPr>
+          <w:rFonts w:hint="default"/>
+        </w:rPr>
+      </w:pPr>
+      <w:r>
+        <w:rPr>
           <w:rFonts w:hint="default"/>
         </w:rPr>
         <w:t>9. Conclusion and Future Scope</w:t>
@@ -3854,7 +4049,7 @@
     </w:p>
     <w:p>
       <w:pPr>
-        <w:pStyle w:val="8"/>
+        <w:pStyle w:val="9"/>
         <w:keepNext w:val="0"/>
         <w:keepLines w:val="0"/>
         <w:widowControl/>
@@ -3881,7 +4076,7 @@
     </w:p>
     <w:p>
       <w:pPr>
-        <w:pStyle w:val="8"/>
+        <w:pStyle w:val="9"/>
         <w:keepNext w:val="0"/>
         <w:keepLines w:val="0"/>
         <w:widowControl/>
@@ -3908,7 +4103,7 @@
     </w:p>
     <w:p>
       <w:pPr>
-        <w:pStyle w:val="8"/>
+        <w:pStyle w:val="9"/>
         <w:keepNext w:val="0"/>
         <w:keepLines w:val="0"/>
         <w:widowControl/>
@@ -3932,7 +4127,7 @@
     </w:p>
     <w:p>
       <w:pPr>
-        <w:pStyle w:val="8"/>
+        <w:pStyle w:val="9"/>
         <w:keepNext w:val="0"/>
         <w:keepLines w:val="0"/>
         <w:widowControl/>
@@ -3974,7 +4169,7 @@
     </w:p>
     <w:p>
       <w:pPr>
-        <w:pStyle w:val="8"/>
+        <w:pStyle w:val="9"/>
         <w:keepNext w:val="0"/>
         <w:keepLines w:val="0"/>
         <w:widowControl/>
@@ -3998,7 +4193,7 @@
     </w:p>
     <w:p>
       <w:pPr>
-        <w:pStyle w:val="8"/>
+        <w:pStyle w:val="9"/>
         <w:keepNext w:val="0"/>
         <w:keepLines w:val="0"/>
         <w:widowControl/>
@@ -4014,7 +4209,7 @@
     </w:p>
     <w:p>
       <w:pPr>
-        <w:pStyle w:val="8"/>
+        <w:pStyle w:val="9"/>
         <w:keepNext w:val="0"/>
         <w:keepLines w:val="0"/>
         <w:widowControl/>
@@ -4047,7 +4242,7 @@
     </w:p>
     <w:p>
       <w:pPr>
-        <w:pStyle w:val="8"/>
+        <w:pStyle w:val="9"/>
         <w:keepNext w:val="0"/>
         <w:keepLines w:val="0"/>
         <w:widowControl/>
@@ -4080,7 +4275,7 @@
     </w:p>
     <w:p>
       <w:pPr>
-        <w:pStyle w:val="8"/>
+        <w:pStyle w:val="9"/>
         <w:keepNext w:val="0"/>
         <w:keepLines w:val="0"/>
         <w:widowControl/>
@@ -4113,7 +4308,7 @@
     </w:p>
     <w:p>
       <w:pPr>
-        <w:pStyle w:val="8"/>
+        <w:pStyle w:val="9"/>
         <w:keepNext w:val="0"/>
         <w:keepLines w:val="0"/>
         <w:widowControl/>
@@ -4133,7 +4328,7 @@
           <w:szCs w:val="24"/>
           <w:lang w:val="en-US"/>
         </w:rPr>
-        <w:t xml:space="preserve">Git link: </w:t>
+        <w:t xml:space="preserve">Github link: </w:t>
       </w:r>
       <w:r>
         <w:rPr>
@@ -4142,14 +4337,12 @@
           <w:szCs w:val="24"/>
           <w:lang w:val="en-US"/>
         </w:rPr>
-        <w:t>https://github.com/beka2127/game_recomender2</w:t>
-      </w:r>
-      <w:bookmarkStart w:id="18" w:name="_GoBack"/>
-      <w:bookmarkEnd w:id="18"/>
-    </w:p>
-    <w:p>
-      <w:pPr>
-        <w:pStyle w:val="8"/>
+        <w:t>https://github.com/beka2127/game</w:t>
+      </w:r>
+    </w:p>
+    <w:p>
+      <w:pPr>
+        <w:pStyle w:val="9"/>
         <w:keepNext w:val="0"/>
         <w:keepLines w:val="0"/>
         <w:widowControl/>
@@ -4533,7 +4726,16 @@
       <w:szCs w:val="20"/>
     </w:rPr>
   </w:style>
-  <w:style w:type="paragraph" w:styleId="8">
+  <w:style w:type="character" w:styleId="8">
+    <w:name w:val="Hyperlink"/>
+    <w:basedOn w:val="5"/>
+    <w:uiPriority w:val="0"/>
+    <w:rPr>
+      <w:color w:val="0000FF"/>
+      <w:u w:val="single"/>
+    </w:rPr>
+  </w:style>
+  <w:style w:type="paragraph" w:styleId="9">
     <w:name w:val="Normal (Web)"/>
     <w:qFormat/>
     <w:uiPriority w:val="0"/>
@@ -4550,14 +4752,14 @@
       <w:lang w:val="en-US" w:eastAsia="zh-CN" w:bidi="ar"/>
     </w:rPr>
   </w:style>
-  <w:style w:type="paragraph" w:styleId="9">
+  <w:style w:type="paragraph" w:styleId="10">
     <w:name w:val="toc 1"/>
     <w:basedOn w:val="1"/>
     <w:next w:val="1"/>
     <w:qFormat/>
     <w:uiPriority w:val="0"/>
   </w:style>
-  <w:style w:type="paragraph" w:styleId="10">
+  <w:style w:type="paragraph" w:styleId="11">
     <w:name w:val="toc 2"/>
     <w:basedOn w:val="1"/>
     <w:next w:val="1"/>
@@ -4567,7 +4769,7 @@
       <w:ind w:left="420" w:leftChars="200"/>
     </w:pPr>
   </w:style>
-  <w:style w:type="paragraph" w:customStyle="1" w:styleId="11">
+  <w:style w:type="paragraph" w:customStyle="1" w:styleId="12">
     <w:name w:val="WPSOffice手动目录 1"/>
     <w:qFormat/>
     <w:uiPriority w:val="0"/>
@@ -4580,7 +4782,7 @@
       <w:szCs w:val="20"/>
     </w:rPr>
   </w:style>
-  <w:style w:type="paragraph" w:customStyle="1" w:styleId="12">
+  <w:style w:type="paragraph" w:customStyle="1" w:styleId="13">
     <w:name w:val="WPSOffice手动目录 2"/>
     <w:qFormat/>
     <w:uiPriority w:val="0"/>
@@ -4593,7 +4795,7 @@
       <w:szCs w:val="20"/>
     </w:rPr>
   </w:style>
-  <w:style w:type="paragraph" w:customStyle="1" w:styleId="13">
+  <w:style w:type="paragraph" w:customStyle="1" w:styleId="14">
     <w:name w:val="WPSOffice手动目录 3"/>
     <w:qFormat/>
     <w:uiPriority w:val="0"/>

</xml_diff>